<commit_message>
feat: realizado alteracoes nos apontamentos feitos pela professora eunice, realizado alteracoes no apendice B parte 2
</commit_message>
<xml_diff>
--- a/PFC_2025_Docs/PFC_Donate_v1.1.docx
+++ b/PFC_2025_Docs/PFC_Donate_v1.1.docx
@@ -1,6 +1,6 @@
 
 <file path=word/document.xml><?xml version="1.0" encoding="utf-8"?>
-<w:document xmlns:wpc="http://schemas.microsoft.com/office/word/2010/wordprocessingCanvas" xmlns:cx="http://schemas.microsoft.com/office/drawing/2014/chartex" xmlns:cx1="http://schemas.microsoft.com/office/drawing/2015/9/8/chartex" xmlns:mc="http://schemas.openxmlformats.org/markup-compatibility/2006" xmlns:o="urn:schemas-microsoft-com:office:office" xmlns:r="http://schemas.openxmlformats.org/officeDocument/2006/relationships" xmlns:m="http://schemas.openxmlformats.org/officeDocument/2006/math" xmlns:v="urn:schemas-microsoft-com:vml" xmlns:wp14="http://schemas.microsoft.com/office/word/2010/wordprocessingDrawing" xmlns:wp="http://schemas.openxmlformats.org/drawingml/2006/wordprocessingDrawing" xmlns:w10="urn:schemas-microsoft-com:office:word" xmlns:w="http://schemas.openxmlformats.org/wordprocessingml/2006/main" xmlns:w14="http://schemas.microsoft.com/office/word/2010/wordml" xmlns:w15="http://schemas.microsoft.com/office/word/2012/wordml" xmlns:w16se="http://schemas.microsoft.com/office/word/2015/wordml/symex" xmlns:wpg="http://schemas.microsoft.com/office/word/2010/wordprocessingGroup" xmlns:wpi="http://schemas.microsoft.com/office/word/2010/wordprocessingInk" xmlns:wne="http://schemas.microsoft.com/office/word/2006/wordml" xmlns:wps="http://schemas.microsoft.com/office/word/2010/wordprocessingShape" mc:Ignorable="w14 w15 w16se wp14">
+<w:document xmlns:wpc="http://schemas.microsoft.com/office/word/2010/wordprocessingCanvas" xmlns:cx="http://schemas.microsoft.com/office/drawing/2014/chartex" xmlns:mc="http://schemas.openxmlformats.org/markup-compatibility/2006" xmlns:o="urn:schemas-microsoft-com:office:office" xmlns:r="http://schemas.openxmlformats.org/officeDocument/2006/relationships" xmlns:m="http://schemas.openxmlformats.org/officeDocument/2006/math" xmlns:v="urn:schemas-microsoft-com:vml" xmlns:wp14="http://schemas.microsoft.com/office/word/2010/wordprocessingDrawing" xmlns:wp="http://schemas.openxmlformats.org/drawingml/2006/wordprocessingDrawing" xmlns:w10="urn:schemas-microsoft-com:office:word" xmlns:w="http://schemas.openxmlformats.org/wordprocessingml/2006/main" xmlns:w14="http://schemas.microsoft.com/office/word/2010/wordml" xmlns:w15="http://schemas.microsoft.com/office/word/2012/wordml" xmlns:w16se="http://schemas.microsoft.com/office/word/2015/wordml/symex" xmlns:wpg="http://schemas.microsoft.com/office/word/2010/wordprocessingGroup" xmlns:wpi="http://schemas.microsoft.com/office/word/2010/wordprocessingInk" xmlns:wne="http://schemas.microsoft.com/office/word/2006/wordml" xmlns:wps="http://schemas.microsoft.com/office/word/2010/wordprocessingShape" mc:Ignorable="w14 w15 w16se wp14">
   <w:body>
     <w:p>
       <w:pPr>
@@ -572,8 +572,6 @@
               </w:rPr>
               <w:t>Apontamentos parciais para melhorias da Fase 1.</w:t>
             </w:r>
-            <w:bookmarkStart w:id="0" w:name="_GoBack"/>
-            <w:bookmarkEnd w:id="0"/>
           </w:p>
         </w:tc>
       </w:tr>
@@ -988,7 +986,7 @@
         <w:t>SUMÁRIO</w:t>
       </w:r>
     </w:p>
-    <w:bookmarkStart w:id="1" w:name="_Toc192060077"/>
+    <w:bookmarkStart w:id="0" w:name="_Toc192060077"/>
     <w:p>
       <w:pPr>
         <w:pStyle w:val="Sumrio1"/>
@@ -4348,13 +4346,13 @@
       <w:pPr>
         <w:pStyle w:val="Ttulo1"/>
       </w:pPr>
-      <w:bookmarkStart w:id="2" w:name="_Toc194650235"/>
+      <w:bookmarkStart w:id="1" w:name="_Toc194650235"/>
       <w:r>
         <w:lastRenderedPageBreak/>
         <w:t>1 INTRODUÇÃO</w:t>
       </w:r>
+      <w:bookmarkEnd w:id="0"/>
       <w:bookmarkEnd w:id="1"/>
-      <w:bookmarkEnd w:id="2"/>
     </w:p>
     <w:p>
       <w:pPr>
@@ -4620,48 +4618,144 @@
       <w:pPr>
         <w:pStyle w:val="Ttulo1"/>
       </w:pPr>
-      <w:bookmarkStart w:id="3" w:name="_Toc194650236"/>
+      <w:bookmarkStart w:id="2" w:name="_Toc194650236"/>
       <w:r>
         <w:lastRenderedPageBreak/>
         <w:t>2 REVISÃO BIBLIOGRÁFICA</w:t>
       </w:r>
+      <w:bookmarkEnd w:id="2"/>
+    </w:p>
+    <w:p>
+      <w:pPr>
+        <w:rPr>
+          <w:color w:val="FF0000"/>
+        </w:rPr>
+      </w:pPr>
+      <w:r>
+        <w:rPr>
+          <w:color w:val="FF0000"/>
+        </w:rPr>
+        <w:t>/</w:t>
+      </w:r>
+      <w:r>
+        <w:rPr>
+          <w:color w:val="FF0000"/>
+        </w:rPr>
+        <w:t>* Apresentar as seções</w:t>
+      </w:r>
+      <w:r>
+        <w:rPr>
+          <w:color w:val="FF0000"/>
+        </w:rPr>
+        <w:t xml:space="preserve"> que constam neste </w:t>
+      </w:r>
+      <w:r>
+        <w:rPr>
+          <w:color w:val="FF0000"/>
+        </w:rPr>
+        <w:t>capítulo</w:t>
+      </w:r>
+      <w:r>
+        <w:rPr>
+          <w:color w:val="FF0000"/>
+        </w:rPr>
+        <w:t>.*/</w:t>
+      </w:r>
+    </w:p>
+    <w:p/>
+    <w:p>
+      <w:pPr>
+        <w:pStyle w:val="Ttulo2"/>
+      </w:pPr>
+      <w:bookmarkStart w:id="3" w:name="_Toc194650237"/>
+      <w:r>
+        <w:rPr>
+          <w:caps w:val="0"/>
+        </w:rPr>
+        <w:t xml:space="preserve">2.1 </w:t>
+      </w:r>
+      <w:r>
+        <w:rPr>
+          <w:caps w:val="0"/>
+        </w:rPr>
+        <w:t>O ALEITAMENTO MATERNO</w:t>
+      </w:r>
       <w:bookmarkEnd w:id="3"/>
     </w:p>
     <w:p>
-      <w:pPr>
-        <w:rPr>
-          <w:color w:val="FF0000"/>
-        </w:rPr>
-      </w:pPr>
-      <w:r>
-        <w:rPr>
-          <w:color w:val="FF0000"/>
-        </w:rPr>
-        <w:t>/</w:t>
-      </w:r>
-      <w:r>
-        <w:rPr>
-          <w:color w:val="FF0000"/>
-        </w:rPr>
-        <w:t>* Apresentar as seções</w:t>
-      </w:r>
-      <w:r>
-        <w:rPr>
-          <w:color w:val="FF0000"/>
-        </w:rPr>
-        <w:t xml:space="preserve"> que constam neste </w:t>
-      </w:r>
-      <w:r>
-        <w:rPr>
-          <w:color w:val="FF0000"/>
-        </w:rPr>
-        <w:t>capítulo</w:t>
-      </w:r>
-      <w:r>
-        <w:rPr>
-          <w:color w:val="FF0000"/>
-        </w:rPr>
-        <w:t>.*/</w:t>
+      <w:r>
+        <w:t xml:space="preserve">O aleitamento materno é uma das formas mais eficazes de garantir a saúde e a sobrevivência dos recém-nascidos. Ele fornece todos </w:t>
+      </w:r>
+      <w:r>
+        <w:t>os nutrientes necessários para o recém-nascido e à criança</w:t>
+      </w:r>
+      <w:r>
+        <w:t xml:space="preserve"> nos primeiros meses de vida e ainda protege contra doenças como diarreia, infecções respiratórias, alergias e até obesidade. Estudos mostram que crianças amamentadas exclusivamente até os seis meses têm menos chances de desenvolver hipertensão, colesterol alto, diabetes tipo 2 e problemas de sobrepeso na infância e na vida adulta (Brasil, 2023).</w:t>
+      </w:r>
+    </w:p>
+    <w:p>
+      <w:r>
+        <w:t xml:space="preserve">Segundo dados do Instituto Brasileiro de Geografia e Estatística (IBGE), o Brasil registrou, em 2022, aproximadamente 2,5 milhões de nascimentos. Embora esse número seja menor </w:t>
+      </w:r>
+      <w:r>
+        <w:t>do</w:t>
+      </w:r>
+      <w:r>
+        <w:t xml:space="preserve"> que em décadas anteriores, ele ainda representa uma p</w:t>
+      </w:r>
+      <w:r>
+        <w:t>opulação significativa de recém</w:t>
+      </w:r>
+      <w:r>
+        <w:t>-</w:t>
+      </w:r>
+      <w:r>
+        <w:t>nascidos que precisam de atenção e cuidados desde os primeiros dias de vida (IBGE, 2023).</w:t>
+      </w:r>
+    </w:p>
+    <w:p>
+      <w:r>
+        <w:t>A taxa de mortalidade infantil no país também apresenta queda nos últimos anos, mas ainda exige atenção. De acordo com o Ministério da Saúde, em 2021 a taxa foi de 11,2 mortes para cada mil nascidos vivos. A Organização Mundial da Saúde (OMS) destaca que o aleitamento materno pode reduzir em até 13% a mortalidade infantil em menores de 5 anos, principalmente em regiões onde o acesso a serviço</w:t>
+      </w:r>
+      <w:r>
+        <w:t>s de saúde é limitado (OMS, 2023</w:t>
+      </w:r>
+      <w:r>
+        <w:t>).</w:t>
+      </w:r>
+    </w:p>
+    <w:p>
+      <w:r>
+        <w:t>A</w:t>
+      </w:r>
+      <w:r>
+        <w:t xml:space="preserve">lém dos benefícios para </w:t>
+      </w:r>
+      <w:r>
+        <w:t>o</w:t>
+      </w:r>
+      <w:r>
+        <w:t xml:space="preserve"> lactente</w:t>
+      </w:r>
+      <w:r>
+        <w:t xml:space="preserve">, o aleitamento materno também oferece </w:t>
+      </w:r>
+      <w:r>
+        <w:t>benefícios para a lactante</w:t>
+      </w:r>
+      <w:r>
+        <w:t>, como a redução do risco de câncer de mama e ovário, além de contribuir para o fortalecimento do vínculo afetivo entre mãe e filho</w:t>
+      </w:r>
+      <w:r>
+        <w:t xml:space="preserve"> (Brasil, 2023)</w:t>
+      </w:r>
+      <w:r>
+        <w:t>.</w:t>
+      </w:r>
+    </w:p>
+    <w:p>
+      <w:r>
+        <w:t>Diante desses dados, é evidente a importância de promover e incentivar o aleitamento materno como prática essencial para melhorar os índices de saúde pública no Brasil.</w:t>
       </w:r>
     </w:p>
     <w:p/>
@@ -4669,103 +4763,7 @@
       <w:pPr>
         <w:pStyle w:val="Ttulo2"/>
       </w:pPr>
-      <w:bookmarkStart w:id="4" w:name="_Toc194650237"/>
-      <w:r>
-        <w:rPr>
-          <w:caps w:val="0"/>
-        </w:rPr>
-        <w:t xml:space="preserve">2.1 </w:t>
-      </w:r>
-      <w:r>
-        <w:rPr>
-          <w:caps w:val="0"/>
-        </w:rPr>
-        <w:t>O ALEITAMENTO MATERNO</w:t>
-      </w:r>
-      <w:bookmarkEnd w:id="4"/>
-    </w:p>
-    <w:p>
-      <w:r>
-        <w:t xml:space="preserve">O aleitamento materno é uma das formas mais eficazes de garantir a saúde e a sobrevivência dos recém-nascidos. Ele fornece todos </w:t>
-      </w:r>
-      <w:r>
-        <w:t>os nutrientes necessários para o recém-nascido e à criança</w:t>
-      </w:r>
-      <w:r>
-        <w:t xml:space="preserve"> nos primeiros meses de vida e ainda protege contra doenças como diarreia, infecções respiratórias, alergias e até obesidade. Estudos mostram que crianças amamentadas exclusivamente até os seis meses têm menos chances de desenvolver hipertensão, colesterol alto, diabetes tipo 2 e problemas de sobrepeso na infância e na vida adulta (Brasil, 2023).</w:t>
-      </w:r>
-    </w:p>
-    <w:p>
-      <w:r>
-        <w:t xml:space="preserve">Segundo dados do Instituto Brasileiro de Geografia e Estatística (IBGE), o Brasil registrou, em 2022, aproximadamente 2,5 milhões de nascimentos. Embora esse número seja menor </w:t>
-      </w:r>
-      <w:r>
-        <w:t>do</w:t>
-      </w:r>
-      <w:r>
-        <w:t xml:space="preserve"> que em décadas anteriores, ele ainda representa uma p</w:t>
-      </w:r>
-      <w:r>
-        <w:t>opulação significativa de recém</w:t>
-      </w:r>
-      <w:r>
-        <w:t>-</w:t>
-      </w:r>
-      <w:r>
-        <w:t>nascidos que precisam de atenção e cuidados desde os primeiros dias de vida (IBGE, 2023).</w:t>
-      </w:r>
-    </w:p>
-    <w:p>
-      <w:r>
-        <w:t>A taxa de mortalidade infantil no país também apresenta queda nos últimos anos, mas ainda exige atenção. De acordo com o Ministério da Saúde, em 2021 a taxa foi de 11,2 mortes para cada mil nascidos vivos. A Organização Mundial da Saúde (OMS) destaca que o aleitamento materno pode reduzir em até 13% a mortalidade infantil em menores de 5 anos, principalmente em regiões onde o acesso a serviço</w:t>
-      </w:r>
-      <w:r>
-        <w:t>s de saúde é limitado (OMS, 2023</w:t>
-      </w:r>
-      <w:r>
-        <w:t>).</w:t>
-      </w:r>
-    </w:p>
-    <w:p>
-      <w:r>
-        <w:t>A</w:t>
-      </w:r>
-      <w:r>
-        <w:t xml:space="preserve">lém dos benefícios para </w:t>
-      </w:r>
-      <w:r>
-        <w:t>o</w:t>
-      </w:r>
-      <w:r>
-        <w:t xml:space="preserve"> lactente</w:t>
-      </w:r>
-      <w:r>
-        <w:t xml:space="preserve">, o aleitamento materno também oferece </w:t>
-      </w:r>
-      <w:r>
-        <w:t>benefícios para a lactante</w:t>
-      </w:r>
-      <w:r>
-        <w:t>, como a redução do risco de câncer de mama e ovário, além de contribuir para o fortalecimento do vínculo afetivo entre mãe e filho</w:t>
-      </w:r>
-      <w:r>
-        <w:t xml:space="preserve"> (Brasil, 2023)</w:t>
-      </w:r>
-      <w:r>
-        <w:t>.</w:t>
-      </w:r>
-    </w:p>
-    <w:p>
-      <w:r>
-        <w:t>Diante desses dados, é evidente a importância de promover e incentivar o aleitamento materno como prática essencial para melhorar os índices de saúde pública no Brasil.</w:t>
-      </w:r>
-    </w:p>
-    <w:p/>
-    <w:p>
-      <w:pPr>
-        <w:pStyle w:val="Ttulo2"/>
-      </w:pPr>
-      <w:bookmarkStart w:id="5" w:name="_Toc194650238"/>
+      <w:bookmarkStart w:id="4" w:name="_Toc194650238"/>
       <w:r>
         <w:rPr>
           <w:caps w:val="0"/>
@@ -4785,90 +4783,90 @@
         </w:rPr>
         <w:t>BANCOS DE LEITE HUMANO</w:t>
       </w:r>
+      <w:bookmarkEnd w:id="4"/>
+    </w:p>
+    <w:p>
+      <w:r>
+        <w:t>Os Bancos de Leite Humano (BLHs) são instituições especializadas que têm como principal função coletar, processar, armazenar e distri</w:t>
+      </w:r>
+      <w:r>
+        <w:t>buir leite humano doado por mulheres</w:t>
+      </w:r>
+      <w:r>
+        <w:t xml:space="preserve"> lactantes. Esse leite é destinado, principalmente, a recém-nascidos prematuros ou de baixo peso que, por algum motivo, não podem ser alimentados diretamente pelas próprias mães.</w:t>
+      </w:r>
+    </w:p>
+    <w:p>
+      <w:r>
+        <w:t xml:space="preserve">O Brasil possui a maior e mais bem organizada rede de </w:t>
+      </w:r>
+      <w:r>
+        <w:t>BLH</w:t>
+      </w:r>
+      <w:r>
+        <w:t xml:space="preserve"> do mundo, sendo</w:t>
+      </w:r>
+      <w:r>
+        <w:t xml:space="preserve"> referência internacional. Essa rede </w:t>
+      </w:r>
+      <w:r>
+        <w:t>se destaca por oferecer um serviço de alta qualidade técnica com baixo custo, além de contar com profissionais capacitados, equipamentos apropriados e rígidos padrões de controle de qualidade para garantir a segurança do leite ofer</w:t>
+      </w:r>
+      <w:r>
+        <w:t>ecido aos lactentes</w:t>
+      </w:r>
+      <w:r>
+        <w:t xml:space="preserve"> (Brasil, 2023).</w:t>
+      </w:r>
+    </w:p>
+    <w:p>
+      <w:r>
+        <w:t>O funcionamento de um BLH segue eta</w:t>
+      </w:r>
+      <w:r>
+        <w:t>p</w:t>
+      </w:r>
+      <w:r>
+        <w:t>as bem definidas. Primeiramente, as mães doadoras passam por uma triagem, que avalia seu estado de saúde e hábitos de vida. Após aprovadas, elas recebem orientações sobre como fazer a coleta do leite de forma segura em casa. O leite é então armazenado em frascos esterilizados e transportado ao banco de leite, onde passa por um processo de pasteurização. Antes de ser distribuído, o leite é analisado em laboratório para garantir que está livre de contaminações e com valor nutricional adequado pa</w:t>
+      </w:r>
+      <w:r>
+        <w:t>ra os</w:t>
+      </w:r>
+      <w:r>
+        <w:t xml:space="preserve"> lactentes</w:t>
+      </w:r>
+      <w:r>
+        <w:t xml:space="preserve"> que irão recebê-lo.</w:t>
+      </w:r>
+    </w:p>
+    <w:p>
+      <w:r>
+        <w:t>Além disso, os bancos de leite não apenas realizam a coleta e distribuição, mas também exercem um papel fundamental na promoção e apoio ao aleitamento materno. Eles orientam as mães, ajudam a superar dificuldades com a amamentação e estimulam a doação de l</w:t>
+      </w:r>
+      <w:r>
+        <w:t>eite humano como ato solidário.</w:t>
+      </w:r>
+    </w:p>
+    <w:p>
+      <w:r>
+        <w:t>O BLH</w:t>
+      </w:r>
+      <w:r>
+        <w:t xml:space="preserve"> é um exemplo de política pública eficiente, que contribui diretamente para a redução da mortalidade neonatal e para o desenvolvimento saudável de milhares de crianças em todo o país.</w:t>
+      </w:r>
+    </w:p>
+    <w:p>
+      <w:pPr>
+        <w:pStyle w:val="Ttulo2"/>
+      </w:pPr>
+      <w:bookmarkStart w:id="5" w:name="_Toc194650239"/>
+      <w:r>
+        <w:rPr>
+          <w:caps w:val="0"/>
+        </w:rPr>
+        <w:t>2.3 ATUAÇÃO DO POSTO DE COLETA DE LEITE HUMANO NO HOSPITAL DAS CLÍNICAS SAMUEL LIBÂNIO</w:t>
+      </w:r>
       <w:bookmarkEnd w:id="5"/>
-    </w:p>
-    <w:p>
-      <w:r>
-        <w:t>Os Bancos de Leite Humano (BLHs) são instituições especializadas que têm como principal função coletar, processar, armazenar e distri</w:t>
-      </w:r>
-      <w:r>
-        <w:t>buir leite humano doado por mulheres</w:t>
-      </w:r>
-      <w:r>
-        <w:t xml:space="preserve"> lactantes. Esse leite é destinado, principalmente, a recém-nascidos prematuros ou de baixo peso que, por algum motivo, não podem ser alimentados diretamente pelas próprias mães.</w:t>
-      </w:r>
-    </w:p>
-    <w:p>
-      <w:r>
-        <w:t xml:space="preserve">O Brasil possui a maior e mais bem organizada rede de </w:t>
-      </w:r>
-      <w:r>
-        <w:t>BLH</w:t>
-      </w:r>
-      <w:r>
-        <w:t xml:space="preserve"> do mundo, sendo</w:t>
-      </w:r>
-      <w:r>
-        <w:t xml:space="preserve"> referência internacional. Essa rede </w:t>
-      </w:r>
-      <w:r>
-        <w:t>se destaca por oferecer um serviço de alta qualidade técnica com baixo custo, além de contar com profissionais capacitados, equipamentos apropriados e rígidos padrões de controle de qualidade para garantir a segurança do leite ofer</w:t>
-      </w:r>
-      <w:r>
-        <w:t>ecido aos lactentes</w:t>
-      </w:r>
-      <w:r>
-        <w:t xml:space="preserve"> (Brasil, 2023).</w:t>
-      </w:r>
-    </w:p>
-    <w:p>
-      <w:r>
-        <w:t>O funcionamento de um BLH segue eta</w:t>
-      </w:r>
-      <w:r>
-        <w:t>p</w:t>
-      </w:r>
-      <w:r>
-        <w:t>as bem definidas. Primeiramente, as mães doadoras passam por uma triagem, que avalia seu estado de saúde e hábitos de vida. Após aprovadas, elas recebem orientações sobre como fazer a coleta do leite de forma segura em casa. O leite é então armazenado em frascos esterilizados e transportado ao banco de leite, onde passa por um processo de pasteurização. Antes de ser distribuído, o leite é analisado em laboratório para garantir que está livre de contaminações e com valor nutricional adequado pa</w:t>
-      </w:r>
-      <w:r>
-        <w:t>ra os</w:t>
-      </w:r>
-      <w:r>
-        <w:t xml:space="preserve"> lactentes</w:t>
-      </w:r>
-      <w:r>
-        <w:t xml:space="preserve"> que irão recebê-lo.</w:t>
-      </w:r>
-    </w:p>
-    <w:p>
-      <w:r>
-        <w:t>Além disso, os bancos de leite não apenas realizam a coleta e distribuição, mas também exercem um papel fundamental na promoção e apoio ao aleitamento materno. Eles orientam as mães, ajudam a superar dificuldades com a amamentação e estimulam a doação de l</w:t>
-      </w:r>
-      <w:r>
-        <w:t>eite humano como ato solidário.</w:t>
-      </w:r>
-    </w:p>
-    <w:p>
-      <w:r>
-        <w:t>O BLH</w:t>
-      </w:r>
-      <w:r>
-        <w:t xml:space="preserve"> é um exemplo de política pública eficiente, que contribui diretamente para a redução da mortalidade neonatal e para o desenvolvimento saudável de milhares de crianças em todo o país.</w:t>
-      </w:r>
-    </w:p>
-    <w:p>
-      <w:pPr>
-        <w:pStyle w:val="Ttulo2"/>
-      </w:pPr>
-      <w:bookmarkStart w:id="6" w:name="_Toc194650239"/>
-      <w:r>
-        <w:rPr>
-          <w:caps w:val="0"/>
-        </w:rPr>
-        <w:t>2.3 ATUAÇÃO DO POSTO DE COLETA DE LEITE HUMANO NO HOSPITAL DAS CLÍNICAS SAMUEL LIBÂNIO</w:t>
-      </w:r>
-      <w:bookmarkEnd w:id="6"/>
     </w:p>
     <w:p>
       <w:r>
@@ -4978,7 +4976,7 @@
       <w:pPr>
         <w:pStyle w:val="Ttulo2"/>
       </w:pPr>
-      <w:bookmarkStart w:id="7" w:name="_Toc194650240"/>
+      <w:bookmarkStart w:id="6" w:name="_Toc194650240"/>
       <w:r>
         <w:rPr>
           <w:caps w:val="0"/>
@@ -4991,7 +4989,7 @@
         </w:rPr>
         <w:t xml:space="preserve"> TRABALHOS RELACIONADOS</w:t>
       </w:r>
-      <w:bookmarkEnd w:id="7"/>
+      <w:bookmarkEnd w:id="6"/>
     </w:p>
     <w:p>
       <w:r>
@@ -5297,13 +5295,13 @@
       <w:pPr>
         <w:pStyle w:val="Ttulo1"/>
       </w:pPr>
-      <w:bookmarkStart w:id="8" w:name="_Toc194650241"/>
-      <w:bookmarkStart w:id="9" w:name="_Toc192060079"/>
+      <w:bookmarkStart w:id="7" w:name="_Toc194650241"/>
+      <w:bookmarkStart w:id="8" w:name="_Toc192060079"/>
       <w:r>
         <w:lastRenderedPageBreak/>
         <w:t>3 OBJETIVO DO PROJETO</w:t>
       </w:r>
-      <w:bookmarkEnd w:id="8"/>
+      <w:bookmarkEnd w:id="7"/>
     </w:p>
     <w:p>
       <w:r>
@@ -5324,157 +5322,157 @@
       <w:pPr>
         <w:pStyle w:val="Ttulo2"/>
       </w:pPr>
-      <w:bookmarkStart w:id="10" w:name="_Toc192060081"/>
-      <w:bookmarkStart w:id="11" w:name="_Toc194650242"/>
+      <w:bookmarkStart w:id="9" w:name="_Toc192060081"/>
+      <w:bookmarkStart w:id="10" w:name="_Toc194650242"/>
       <w:r>
         <w:t xml:space="preserve">3.1 </w:t>
       </w:r>
+      <w:bookmarkEnd w:id="9"/>
+      <w:r>
+        <w:t>FORMULAÇÃO DO PROBLEMA</w:t>
+      </w:r>
       <w:bookmarkEnd w:id="10"/>
-      <w:r>
-        <w:t>FORMULAÇÃO DO PROBLEMA</w:t>
+    </w:p>
+    <w:p>
+      <w:r>
+        <w:t>A escassez de informações sobre os métodos de doação, coleta e uso do recurso do leite materno acarreta em problemas para as lactantes que produzem muito leite e acaba</w:t>
+      </w:r>
+      <w:r>
+        <w:t xml:space="preserve">m </w:t>
+      </w:r>
+      <w:r>
+        <w:t xml:space="preserve">não o aproveitando, </w:t>
+      </w:r>
+      <w:r>
+        <w:t>quanto para os recém</w:t>
+      </w:r>
+      <w:r>
+        <w:t>-</w:t>
+      </w:r>
+      <w:r>
+        <w:t>nascido</w:t>
+      </w:r>
+      <w:r>
+        <w:t>s</w:t>
+      </w:r>
+      <w:r>
+        <w:t xml:space="preserve"> que que podem possuir problemas com o leite da própria mãe ou ela não produzir leite o suficien</w:t>
+      </w:r>
+      <w:r>
+        <w:t>t</w:t>
+      </w:r>
+      <w:r>
+        <w:t>e para alimentar a criança.</w:t>
+      </w:r>
+    </w:p>
+    <w:p>
+      <w:pPr>
+        <w:rPr>
+          <w:color w:val="FF0000"/>
+        </w:rPr>
+      </w:pPr>
+      <w:r>
+        <w:t xml:space="preserve">Uma </w:t>
+      </w:r>
+      <w:r>
+        <w:t xml:space="preserve">entrevista com a Sara Elisa Capelo de Lima, estudante do 5º período de </w:t>
+      </w:r>
+      <w:r>
+        <w:t>E</w:t>
+      </w:r>
+      <w:r>
+        <w:t>nfermagem da FAI, permitiu conhecer e analisar as atividades e entender algumas dificuldades que essa área da saúde enfrenta.</w:t>
+      </w:r>
+      <w:r>
+        <w:t xml:space="preserve"> </w:t>
+      </w:r>
+      <w:r>
+        <w:rPr>
+          <w:color w:val="FF0000"/>
+        </w:rPr>
+        <w:t>/*Colocar a entrevista nas Referências */</w:t>
+      </w:r>
+    </w:p>
+    <w:p>
+      <w:r>
+        <w:t xml:space="preserve">Com base nas informações </w:t>
+      </w:r>
+      <w:r>
+        <w:t xml:space="preserve">levantadas </w:t>
+      </w:r>
+      <w:r>
+        <w:t xml:space="preserve">é possível averiguar que a visibilidade e meios de contato com os órgãos responsáveis pela coleta, armazenamento e distribuição são feitas </w:t>
+      </w:r>
+      <w:r>
+        <w:t xml:space="preserve">por meio </w:t>
+      </w:r>
+      <w:r>
+        <w:t xml:space="preserve">de algumas campanhas realizadas </w:t>
+      </w:r>
+      <w:r>
+        <w:t>ao longo do ano pelo G</w:t>
+      </w:r>
+      <w:r>
+        <w:t xml:space="preserve">overno </w:t>
+      </w:r>
+      <w:r>
+        <w:t>F</w:t>
+      </w:r>
+      <w:r>
+        <w:t xml:space="preserve">ederal, sem um recurso tecnológico mais prático. Também é possível perceber que o processo de divulgação da coleta ou distribuição não é realizado de forma categórica, </w:t>
+      </w:r>
+      <w:r>
+        <w:t>sem</w:t>
+      </w:r>
+      <w:r>
+        <w:t xml:space="preserve"> datas</w:t>
+      </w:r>
+      <w:r>
+        <w:t>/intervalos padronizados</w:t>
+      </w:r>
+      <w:r>
+        <w:t xml:space="preserve"> ou postos </w:t>
+      </w:r>
+      <w:r>
+        <w:t xml:space="preserve">de coleta </w:t>
+      </w:r>
+      <w:r>
+        <w:t>com fácil</w:t>
+      </w:r>
+      <w:r>
+        <w:t xml:space="preserve"> </w:t>
+      </w:r>
+      <w:r>
+        <w:t>localização.</w:t>
+      </w:r>
+    </w:p>
+    <w:p>
+      <w:r>
+        <w:t xml:space="preserve">Os desafios aqui citados permitem entender que uma solução automatizada por meio de um sistema de software pode contribuir com a redução das dificuldades enfrentadas pelas </w:t>
+      </w:r>
+      <w:r>
+        <w:t xml:space="preserve">mulheres, lactantes e </w:t>
+      </w:r>
+      <w:r>
+        <w:t>instituições</w:t>
+      </w:r>
+      <w:r>
+        <w:t xml:space="preserve"> de BHL</w:t>
+      </w:r>
+      <w:r>
+        <w:t>, de modo geral.</w:t>
+      </w:r>
+    </w:p>
+    <w:p/>
+    <w:p>
+      <w:pPr>
+        <w:pStyle w:val="Ttulo2"/>
+      </w:pPr>
+      <w:bookmarkStart w:id="11" w:name="_Toc194650243"/>
+      <w:r>
+        <w:t>3.2 OBJETIVOS</w:t>
       </w:r>
       <w:bookmarkEnd w:id="11"/>
-    </w:p>
-    <w:p>
-      <w:r>
-        <w:t>A escassez de informações sobre os métodos de doação, coleta e uso do recurso do leite materno acarreta em problemas para as lactantes que produzem muito leite e acaba</w:t>
-      </w:r>
-      <w:r>
-        <w:t xml:space="preserve">m </w:t>
-      </w:r>
-      <w:r>
-        <w:t xml:space="preserve">não o aproveitando, </w:t>
-      </w:r>
-      <w:r>
-        <w:t>quanto para os recém</w:t>
-      </w:r>
-      <w:r>
-        <w:t>-</w:t>
-      </w:r>
-      <w:r>
-        <w:t>nascido</w:t>
-      </w:r>
-      <w:r>
-        <w:t>s</w:t>
-      </w:r>
-      <w:r>
-        <w:t xml:space="preserve"> que que podem possuir problemas com o leite da própria mãe ou ela não produzir leite o suficien</w:t>
-      </w:r>
-      <w:r>
-        <w:t>t</w:t>
-      </w:r>
-      <w:r>
-        <w:t>e para alimentar a criança.</w:t>
-      </w:r>
-    </w:p>
-    <w:p>
-      <w:pPr>
-        <w:rPr>
-          <w:color w:val="FF0000"/>
-        </w:rPr>
-      </w:pPr>
-      <w:r>
-        <w:t xml:space="preserve">Uma </w:t>
-      </w:r>
-      <w:r>
-        <w:t xml:space="preserve">entrevista com a Sara Elisa Capelo de Lima, estudante do 5º período de </w:t>
-      </w:r>
-      <w:r>
-        <w:t>E</w:t>
-      </w:r>
-      <w:r>
-        <w:t>nfermagem da FAI, permitiu conhecer e analisar as atividades e entender algumas dificuldades que essa área da saúde enfrenta.</w:t>
-      </w:r>
-      <w:r>
-        <w:t xml:space="preserve"> </w:t>
-      </w:r>
-      <w:r>
-        <w:rPr>
-          <w:color w:val="FF0000"/>
-        </w:rPr>
-        <w:t>/*Colocar a entrevista nas Referências */</w:t>
-      </w:r>
-    </w:p>
-    <w:p>
-      <w:r>
-        <w:t xml:space="preserve">Com base nas informações </w:t>
-      </w:r>
-      <w:r>
-        <w:t xml:space="preserve">levantadas </w:t>
-      </w:r>
-      <w:r>
-        <w:t xml:space="preserve">é possível averiguar que a visibilidade e meios de contato com os órgãos responsáveis pela coleta, armazenamento e distribuição são feitas </w:t>
-      </w:r>
-      <w:r>
-        <w:t xml:space="preserve">por meio </w:t>
-      </w:r>
-      <w:r>
-        <w:t xml:space="preserve">de algumas campanhas realizadas </w:t>
-      </w:r>
-      <w:r>
-        <w:t>ao longo do ano pelo G</w:t>
-      </w:r>
-      <w:r>
-        <w:t xml:space="preserve">overno </w:t>
-      </w:r>
-      <w:r>
-        <w:t>F</w:t>
-      </w:r>
-      <w:r>
-        <w:t xml:space="preserve">ederal, sem um recurso tecnológico mais prático. Também é possível perceber que o processo de divulgação da coleta ou distribuição não é realizado de forma categórica, </w:t>
-      </w:r>
-      <w:r>
-        <w:t>sem</w:t>
-      </w:r>
-      <w:r>
-        <w:t xml:space="preserve"> datas</w:t>
-      </w:r>
-      <w:r>
-        <w:t>/intervalos padronizados</w:t>
-      </w:r>
-      <w:r>
-        <w:t xml:space="preserve"> ou postos </w:t>
-      </w:r>
-      <w:r>
-        <w:t xml:space="preserve">de coleta </w:t>
-      </w:r>
-      <w:r>
-        <w:t>com fácil</w:t>
-      </w:r>
-      <w:r>
-        <w:t xml:space="preserve"> </w:t>
-      </w:r>
-      <w:r>
-        <w:t>localização.</w:t>
-      </w:r>
-    </w:p>
-    <w:p>
-      <w:r>
-        <w:t xml:space="preserve">Os desafios aqui citados permitem entender que uma solução automatizada por meio de um sistema de software pode contribuir com a redução das dificuldades enfrentadas pelas </w:t>
-      </w:r>
-      <w:r>
-        <w:t xml:space="preserve">mulheres, lactantes e </w:t>
-      </w:r>
-      <w:r>
-        <w:t>instituições</w:t>
-      </w:r>
-      <w:r>
-        <w:t xml:space="preserve"> de BHL</w:t>
-      </w:r>
-      <w:r>
-        <w:t>, de modo geral.</w:t>
-      </w:r>
-    </w:p>
-    <w:p/>
-    <w:p>
-      <w:pPr>
-        <w:pStyle w:val="Ttulo2"/>
-      </w:pPr>
-      <w:bookmarkStart w:id="12" w:name="_Toc194650243"/>
-      <w:r>
-        <w:t>3.2 OBJETIVOS</w:t>
-      </w:r>
-      <w:bookmarkEnd w:id="12"/>
     </w:p>
     <w:p>
       <w:r>
@@ -5749,11 +5747,11 @@
       <w:pPr>
         <w:pStyle w:val="Ttulo2"/>
       </w:pPr>
-      <w:bookmarkStart w:id="13" w:name="_Toc194650244"/>
+      <w:bookmarkStart w:id="12" w:name="_Toc194650244"/>
       <w:r>
         <w:t>3.3 JUSTIFICATIVA</w:t>
       </w:r>
-      <w:bookmarkEnd w:id="13"/>
+      <w:bookmarkEnd w:id="12"/>
     </w:p>
     <w:p>
       <w:r>
@@ -5779,14 +5777,14 @@
       <w:r>
         <w:t>Tendo como base essas informações um sistema que facilite a divulgação dessas informações e campanhas para a população no geral ajudará o fluxo de doação, abrindo assim, possibilidade de alcançar mais famílias necessitadas com o leite materno.</w:t>
       </w:r>
-      <w:bookmarkEnd w:id="9"/>
+      <w:bookmarkEnd w:id="8"/>
     </w:p>
     <w:p/>
     <w:p>
       <w:pPr>
         <w:pStyle w:val="Ttulo2"/>
       </w:pPr>
-      <w:bookmarkStart w:id="14" w:name="_Toc194650245"/>
+      <w:bookmarkStart w:id="13" w:name="_Toc194650245"/>
       <w:r>
         <w:lastRenderedPageBreak/>
         <w:t>3.</w:t>
@@ -5797,7 +5795,7 @@
       <w:r>
         <w:t xml:space="preserve"> NÍVEIS DE DECISÃO E GRUPOS FUNCIONAIS ATENDIDOS</w:t>
       </w:r>
-      <w:bookmarkEnd w:id="14"/>
+      <w:bookmarkEnd w:id="13"/>
     </w:p>
     <w:p>
       <w:r>
@@ -5996,231 +5994,204 @@
       <w:pPr>
         <w:pStyle w:val="Ttulo1"/>
       </w:pPr>
-      <w:bookmarkStart w:id="15" w:name="_Toc194650246"/>
+      <w:bookmarkStart w:id="14" w:name="_Toc194650246"/>
       <w:r>
         <w:lastRenderedPageBreak/>
         <w:t>4 MÉTODOS GERENCIAIS</w:t>
       </w:r>
+      <w:bookmarkEnd w:id="14"/>
+    </w:p>
+    <w:p>
+      <w:r>
+        <w:t>N</w:t>
+      </w:r>
+      <w:r>
+        <w:t>esse capítulo são</w:t>
+      </w:r>
+      <w:r>
+        <w:t xml:space="preserve"> apresentado</w:t>
+      </w:r>
+      <w:r>
+        <w:t>s</w:t>
+      </w:r>
+      <w:r>
+        <w:t xml:space="preserve"> os métodos e modelos de gerenciamento que é utilizado no projeto com o objetivo de demostrar os esforços e conceitos aplicados a ele.</w:t>
+      </w:r>
+    </w:p>
+    <w:p/>
+    <w:p>
+      <w:pPr>
+        <w:pStyle w:val="Ttulo2"/>
+      </w:pPr>
+      <w:bookmarkStart w:id="15" w:name="_Toc194650247"/>
+      <w:r>
+        <w:t>4.</w:t>
+      </w:r>
+      <w:r>
+        <w:t>1</w:t>
+      </w:r>
+      <w:r>
+        <w:t xml:space="preserve"> </w:t>
+      </w:r>
+      <w:r>
+        <w:t>GERENCIAMENTO DO PROJETO</w:t>
+      </w:r>
       <w:bookmarkEnd w:id="15"/>
     </w:p>
     <w:p>
       <w:r>
-        <w:t>N</w:t>
-      </w:r>
-      <w:r>
-        <w:t>esse capítulo são</w:t>
-      </w:r>
-      <w:r>
-        <w:t xml:space="preserve"> apresentado</w:t>
-      </w:r>
-      <w:r>
-        <w:t>s</w:t>
-      </w:r>
-      <w:r>
-        <w:t xml:space="preserve"> os métodos e modelos de gerenciamento que é utilizado no projeto com o objetivo de demostrar os esforços e conceitos aplicados a ele.</w:t>
-      </w:r>
-    </w:p>
-    <w:p/>
+        <w:t>Será apresentada</w:t>
+      </w:r>
+      <w:r>
+        <w:t xml:space="preserve"> a documentação essencial para a fundamentação do Projeto de Final de Curso (PFC). O Termo de Abertura do Projeto (TAP) apresenta os aspectos iniciais do projeto, incluindo seus objetivos, escopo, justificativa e premissas básicas. Já o Business Case oferece uma análise aprofundada dos benefícios, custos e impactos esperados, auxiliando na tomada de decisão e na viabilidade da iniciativa.</w:t>
+      </w:r>
+    </w:p>
+    <w:p>
+      <w:pPr>
+        <w:rPr>
+          <w:rStyle w:val="Forte"/>
+          <w:bCs w:val="0"/>
+          <w:color w:val="FF0000"/>
+          <w:sz w:val="24"/>
+        </w:rPr>
+      </w:pPr>
+      <w:r>
+        <w:rPr>
+          <w:color w:val="FF0000"/>
+        </w:rPr>
+        <w:t>/*Aplicar as correções indicadas pela profa. Isabela  também */</w:t>
+      </w:r>
+    </w:p>
     <w:p>
       <w:pPr>
         <w:pStyle w:val="Ttulo2"/>
       </w:pPr>
-      <w:bookmarkStart w:id="16" w:name="_Toc194650247"/>
+      <w:bookmarkStart w:id="16" w:name="_Toc194650248"/>
+      <w:r>
+        <w:t xml:space="preserve">4.2 </w:t>
+      </w:r>
+      <w:r>
+        <w:t>MODELO DE CICLO DE VIDA</w:t>
+      </w:r>
+      <w:bookmarkEnd w:id="16"/>
+      <w:r>
+        <w:t xml:space="preserve"> </w:t>
+      </w:r>
+    </w:p>
+    <w:p>
+      <w:r>
+        <w:t xml:space="preserve">Um processo pode conter várias atividades sendo as principais: especificação, projeto, implementação, validação, manutenção e evolução. Estas atividades geram as necessidades mínimas para que se possa obter um produto de software </w:t>
+      </w:r>
+      <w:r>
+        <w:t>de qualidade</w:t>
+      </w:r>
+      <w:r>
+        <w:t>.</w:t>
+      </w:r>
+    </w:p>
+    <w:p>
+      <w:r>
+        <w:t xml:space="preserve">Para execução deste projeto, </w:t>
+      </w:r>
+      <w:r>
+        <w:t>utiliza-se o Modelo I</w:t>
+      </w:r>
+      <w:r>
+        <w:t>ncremental destinado a gerenciar a</w:t>
+      </w:r>
+      <w:r>
+        <w:t>s etapas de entregas principais.</w:t>
+      </w:r>
+    </w:p>
+    <w:p>
+      <w:pPr>
+        <w:rPr>
+          <w:color w:val="FF0000"/>
+        </w:rPr>
+      </w:pPr>
+      <w:r>
+        <w:rPr>
+          <w:color w:val="FF0000"/>
+        </w:rPr>
+        <w:t xml:space="preserve">/*Detalhe </w:t>
+      </w:r>
+      <w:r>
+        <w:rPr>
+          <w:color w:val="FF0000"/>
+        </w:rPr>
+        <w:t>as etapas e o cronograma de marcos para as etapas</w:t>
+      </w:r>
+      <w:r>
+        <w:rPr>
+          <w:color w:val="FF0000"/>
+        </w:rPr>
+        <w:t xml:space="preserve"> */</w:t>
+      </w:r>
+      <w:r>
+        <w:rPr>
+          <w:color w:val="FF0000"/>
+        </w:rPr>
+        <w:t>.</w:t>
+      </w:r>
+      <w:r>
+        <w:rPr>
+          <w:color w:val="FF0000"/>
+        </w:rPr>
+        <w:t xml:space="preserve"> </w:t>
+      </w:r>
+    </w:p>
+    <w:p>
+      <w:pPr>
+        <w:pStyle w:val="Ttulo2"/>
+      </w:pPr>
+      <w:bookmarkStart w:id="17" w:name="_Toc194650249"/>
       <w:r>
         <w:t>4.</w:t>
       </w:r>
       <w:r>
-        <w:t>1</w:t>
+        <w:t>3</w:t>
       </w:r>
       <w:r>
         <w:t xml:space="preserve"> </w:t>
       </w:r>
       <w:r>
-        <w:t>GERENCIAMENTO DO PROJETO</w:t>
-      </w:r>
-      <w:bookmarkEnd w:id="16"/>
-    </w:p>
-    <w:p>
-      <w:pPr>
-        <w:rPr>
-          <w:color w:val="FF0000"/>
-        </w:rPr>
-      </w:pPr>
-      <w:r>
-        <w:rPr>
-          <w:color w:val="FF0000"/>
-        </w:rPr>
-        <w:t>/* Descreva aqui o que o leitor irá encontrar no Apêndice A*/</w:t>
-      </w:r>
-      <w:r>
-        <w:rPr>
-          <w:color w:val="FF0000"/>
-        </w:rPr>
-        <w:t xml:space="preserve">. </w:t>
-      </w:r>
-    </w:p>
-    <w:p>
-      <w:pPr>
-        <w:rPr>
-          <w:color w:val="FF0000"/>
-        </w:rPr>
-      </w:pPr>
-      <w:r>
-        <w:rPr>
-          <w:color w:val="FF0000"/>
-        </w:rPr>
-        <w:t>/*Aplicar as correções indicadas pela profa. Isabela  também */</w:t>
-      </w:r>
-    </w:p>
-    <w:p>
-      <w:pPr>
-        <w:pStyle w:val="Ttulo2"/>
-        <w:rPr>
-          <w:rStyle w:val="Forte"/>
-        </w:rPr>
-      </w:pPr>
-    </w:p>
-    <w:p>
-      <w:pPr>
-        <w:pStyle w:val="Ttulo2"/>
-      </w:pPr>
-      <w:bookmarkStart w:id="17" w:name="_Toc194650248"/>
-      <w:r>
-        <w:t xml:space="preserve">4.2 </w:t>
-      </w:r>
-      <w:r>
-        <w:t>MODELO DE CICLO DE VIDA</w:t>
+        <w:t>RECURSOS NECESSÁRIOS</w:t>
       </w:r>
       <w:bookmarkEnd w:id="17"/>
+    </w:p>
+    <w:p>
+      <w:r>
+        <w:t>Para realizar</w:t>
+      </w:r>
       <w:r>
         <w:t xml:space="preserve"> </w:t>
       </w:r>
-    </w:p>
-    <w:p>
-      <w:r>
-        <w:t xml:space="preserve">Um processo pode conter várias atividades sendo as principais: especificação, projeto, implementação, validação, manutenção e evolução. Estas atividades geram as necessidades mínimas para que se possa obter um produto de software </w:t>
-      </w:r>
-      <w:r>
-        <w:t>de qualidade</w:t>
-      </w:r>
-      <w:r>
-        <w:t>.</w:t>
-      </w:r>
-    </w:p>
-    <w:p>
-      <w:r>
-        <w:t xml:space="preserve">Para execução deste projeto, </w:t>
-      </w:r>
-      <w:r>
-        <w:t>utiliza-se o Modelo I</w:t>
-      </w:r>
-      <w:r>
-        <w:t>ncremental destinado a gerenciar a</w:t>
-      </w:r>
-      <w:r>
-        <w:t>s etapas de entregas principais.</w:t>
-      </w:r>
-    </w:p>
-    <w:p>
-      <w:pPr>
-        <w:rPr>
-          <w:color w:val="FF0000"/>
-        </w:rPr>
-      </w:pPr>
-      <w:r>
-        <w:rPr>
-          <w:color w:val="FF0000"/>
-        </w:rPr>
-        <w:t xml:space="preserve">/*Detalhe </w:t>
-      </w:r>
-      <w:r>
-        <w:rPr>
-          <w:color w:val="FF0000"/>
-        </w:rPr>
-        <w:t>as etapas e o cronograma de marcos para as etapas</w:t>
-      </w:r>
-      <w:r>
-        <w:rPr>
-          <w:color w:val="FF0000"/>
-        </w:rPr>
-        <w:t xml:space="preserve"> */</w:t>
-      </w:r>
-      <w:r>
-        <w:rPr>
-          <w:color w:val="FF0000"/>
-        </w:rPr>
-        <w:t>.</w:t>
-      </w:r>
-      <w:r>
-        <w:rPr>
-          <w:color w:val="FF0000"/>
-        </w:rPr>
+      <w:r>
+        <w:t xml:space="preserve">o </w:t>
+      </w:r>
+      <w:r>
+        <w:t>projeto, são necessários três graduandos em Sistemas de Informação, sendo eles</w:t>
+      </w:r>
+      <w:r>
+        <w:t xml:space="preserve">: </w:t>
+      </w:r>
+      <w:r>
+        <w:t>Dilton Thales Melo da Silva</w:t>
+      </w:r>
+      <w:r>
+        <w:t xml:space="preserve">, </w:t>
+      </w:r>
+      <w:r>
+        <w:t>Lucas dos Reis Severini,</w:t>
+      </w:r>
+      <w:r>
         <w:t xml:space="preserve"> </w:t>
       </w:r>
-    </w:p>
-    <w:p/>
-    <w:p>
-      <w:pPr>
-        <w:pStyle w:val="Ttulo2"/>
-      </w:pPr>
-      <w:bookmarkStart w:id="18" w:name="_Toc194650249"/>
-      <w:r>
-        <w:t>4.</w:t>
-      </w:r>
-      <w:r>
-        <w:t>3</w:t>
-      </w:r>
-      <w:r>
-        <w:t xml:space="preserve"> </w:t>
-      </w:r>
-      <w:r>
-        <w:t>RECURSOS NECESSÁRIOS</w:t>
-      </w:r>
-      <w:bookmarkEnd w:id="18"/>
-    </w:p>
-    <w:p>
-      <w:r>
-        <w:t>Para realizar</w:t>
-      </w:r>
-      <w:r>
-        <w:t xml:space="preserve"> </w:t>
-      </w:r>
-      <w:r>
-        <w:t xml:space="preserve">o </w:t>
-      </w:r>
-      <w:r>
-        <w:t>projeto, são necessários três graduandos em Sistemas de Informação, sendo eles</w:t>
-      </w:r>
-      <w:r>
-        <w:t xml:space="preserve">: </w:t>
-      </w:r>
-      <w:r>
-        <w:t>Dilton Thales Melo da Silva</w:t>
-      </w:r>
-      <w:r>
-        <w:t xml:space="preserve">, </w:t>
-      </w:r>
-      <w:r>
-        <w:t xml:space="preserve">Lucas dos Reis Severini e </w:t>
-      </w:r>
       <w:r>
         <w:t>Mateus Boche Daniel</w:t>
       </w:r>
       <w:r>
-        <w:t>.</w:t>
-      </w:r>
-    </w:p>
-    <w:p>
-      <w:pPr>
-        <w:rPr>
-          <w:color w:val="FF0000"/>
-        </w:rPr>
-      </w:pPr>
-      <w:r>
-        <w:rPr>
-          <w:color w:val="FF0000"/>
-        </w:rPr>
-        <w:t>/* Indicar aqui o apoio dos profissionais de saúde consultados */</w:t>
+        <w:t xml:space="preserve"> e Sara Elisa Capelo de Lima</w:t>
       </w:r>
     </w:p>
     <w:p>
@@ -6355,6 +6326,56 @@
           <w:ilvl w:val="0"/>
           <w:numId w:val="18"/>
         </w:numPr>
+        <w:spacing w:before="0"/>
+      </w:pPr>
+      <w:r>
+        <w:t xml:space="preserve">Postman </w:t>
+      </w:r>
+      <w:r>
+        <w:t>11</w:t>
+      </w:r>
+      <w:r>
+        <w:t>.</w:t>
+      </w:r>
+      <w:r>
+        <w:t>20</w:t>
+      </w:r>
+      <w:r>
+        <w:t>.</w:t>
+      </w:r>
+      <w:r>
+        <w:t>0</w:t>
+      </w:r>
+      <w:r>
+        <w:t>;</w:t>
+      </w:r>
+    </w:p>
+    <w:p>
+      <w:pPr>
+        <w:pStyle w:val="PargrafodaLista"/>
+        <w:numPr>
+          <w:ilvl w:val="0"/>
+          <w:numId w:val="18"/>
+        </w:numPr>
+        <w:spacing w:before="0"/>
+      </w:pPr>
+      <w:r>
+        <w:t>Git 2.</w:t>
+      </w:r>
+      <w:r>
+        <w:t>49</w:t>
+      </w:r>
+      <w:r>
+        <w:t>.0;</w:t>
+      </w:r>
+    </w:p>
+    <w:p>
+      <w:pPr>
+        <w:pStyle w:val="PargrafodaLista"/>
+        <w:numPr>
+          <w:ilvl w:val="0"/>
+          <w:numId w:val="18"/>
+        </w:numPr>
       </w:pPr>
       <w:r>
         <w:t>Github;</w:t>
@@ -6362,16 +6383,104 @@
     </w:p>
     <w:p>
       <w:pPr>
-        <w:rPr>
-          <w:color w:val="FF0000"/>
-        </w:rPr>
-      </w:pPr>
-      <w:r>
-        <w:rPr>
-          <w:color w:val="FF0000"/>
-        </w:rPr>
-        <w:t>/*Indicar demais ferramentas para desenvolvimento do código */</w:t>
-      </w:r>
+        <w:pStyle w:val="PargrafodaLista"/>
+        <w:numPr>
+          <w:ilvl w:val="0"/>
+          <w:numId w:val="18"/>
+        </w:numPr>
+        <w:spacing w:before="0"/>
+      </w:pPr>
+      <w:r>
+        <w:t>Java 1</w:t>
+      </w:r>
+      <w:r>
+        <w:t>7</w:t>
+      </w:r>
+      <w:r>
+        <w:t>;</w:t>
+      </w:r>
+    </w:p>
+    <w:p>
+      <w:pPr>
+        <w:pStyle w:val="PargrafodaLista"/>
+        <w:numPr>
+          <w:ilvl w:val="0"/>
+          <w:numId w:val="18"/>
+        </w:numPr>
+        <w:spacing w:before="0"/>
+      </w:pPr>
+      <w:r>
+        <w:t>Bootstrap;</w:t>
+      </w:r>
+    </w:p>
+    <w:p>
+      <w:pPr>
+        <w:pStyle w:val="PargrafodaLista"/>
+        <w:numPr>
+          <w:ilvl w:val="0"/>
+          <w:numId w:val="18"/>
+        </w:numPr>
+        <w:spacing w:before="0"/>
+      </w:pPr>
+      <w:r>
+        <w:t>Google Forms;</w:t>
+      </w:r>
+    </w:p>
+    <w:p>
+      <w:pPr>
+        <w:pStyle w:val="PargrafodaLista"/>
+        <w:numPr>
+          <w:ilvl w:val="0"/>
+          <w:numId w:val="18"/>
+        </w:numPr>
+        <w:spacing w:before="0"/>
+      </w:pPr>
+      <w:r>
+        <w:t>Adobe Photoshop 2022 v23.3.1.426;</w:t>
+      </w:r>
+    </w:p>
+    <w:p>
+      <w:pPr>
+        <w:pStyle w:val="PargrafodaLista"/>
+        <w:numPr>
+          <w:ilvl w:val="0"/>
+          <w:numId w:val="18"/>
+        </w:numPr>
+        <w:spacing w:before="0"/>
+      </w:pPr>
+      <w:r>
+        <w:t>HTML 5;</w:t>
+      </w:r>
+    </w:p>
+    <w:p>
+      <w:pPr>
+        <w:pStyle w:val="PargrafodaLista"/>
+        <w:numPr>
+          <w:ilvl w:val="0"/>
+          <w:numId w:val="18"/>
+        </w:numPr>
+        <w:spacing w:before="0"/>
+      </w:pPr>
+      <w:r>
+        <w:t>Java</w:t>
+      </w:r>
+      <w:r>
+        <w:t>S</w:t>
+      </w:r>
+      <w:r>
+        <w:t>cript</w:t>
+      </w:r>
+      <w:r>
+        <w:t>;</w:t>
+      </w:r>
+    </w:p>
+    <w:p>
+      <w:pPr>
+        <w:spacing w:before="0"/>
+        <w:ind w:left="360"/>
+      </w:pPr>
+      <w:bookmarkStart w:id="18" w:name="_GoBack"/>
+      <w:bookmarkEnd w:id="18"/>
     </w:p>
     <w:p>
       <w:pPr>
@@ -6416,31 +6525,6 @@
       </w:r>
       <w:r>
         <w:t xml:space="preserve"> B.</w:t>
-      </w:r>
-    </w:p>
-    <w:p>
-      <w:pPr>
-        <w:rPr>
-          <w:color w:val="FF0000"/>
-        </w:rPr>
-      </w:pPr>
-      <w:r>
-        <w:rPr>
-          <w:color w:val="FF0000"/>
-        </w:rPr>
-        <w:t>/*</w:t>
-      </w:r>
-      <w:r>
-        <w:rPr>
-          <w:color w:val="FF0000"/>
-        </w:rPr>
-        <w:t>Preencher o item 2 do Relatório</w:t>
-      </w:r>
-      <w:r>
-        <w:rPr>
-          <w:color w:val="FF0000"/>
-        </w:rPr>
-        <w:t>*/</w:t>
       </w:r>
     </w:p>
     <w:p/>
@@ -9991,7 +10075,7 @@
 </file>
 
 <file path=word/endnotes.xml><?xml version="1.0" encoding="utf-8"?>
-<w:endnotes xmlns:wpc="http://schemas.microsoft.com/office/word/2010/wordprocessingCanvas" xmlns:cx="http://schemas.microsoft.com/office/drawing/2014/chartex" xmlns:cx1="http://schemas.microsoft.com/office/drawing/2015/9/8/chartex" xmlns:mc="http://schemas.openxmlformats.org/markup-compatibility/2006" xmlns:o="urn:schemas-microsoft-com:office:office" xmlns:r="http://schemas.openxmlformats.org/officeDocument/2006/relationships" xmlns:m="http://schemas.openxmlformats.org/officeDocument/2006/math" xmlns:v="urn:schemas-microsoft-com:vml" xmlns:wp14="http://schemas.microsoft.com/office/word/2010/wordprocessingDrawing" xmlns:wp="http://schemas.openxmlformats.org/drawingml/2006/wordprocessingDrawing" xmlns:w10="urn:schemas-microsoft-com:office:word" xmlns:w="http://schemas.openxmlformats.org/wordprocessingml/2006/main" xmlns:w14="http://schemas.microsoft.com/office/word/2010/wordml" xmlns:w15="http://schemas.microsoft.com/office/word/2012/wordml" xmlns:w16se="http://schemas.microsoft.com/office/word/2015/wordml/symex" xmlns:wpg="http://schemas.microsoft.com/office/word/2010/wordprocessingGroup" xmlns:wpi="http://schemas.microsoft.com/office/word/2010/wordprocessingInk" xmlns:wne="http://schemas.microsoft.com/office/word/2006/wordml" xmlns:wps="http://schemas.microsoft.com/office/word/2010/wordprocessingShape" mc:Ignorable="w14 w15 w16se wp14">
+<w:endnotes xmlns:wpc="http://schemas.microsoft.com/office/word/2010/wordprocessingCanvas" xmlns:cx="http://schemas.microsoft.com/office/drawing/2014/chartex" xmlns:mc="http://schemas.openxmlformats.org/markup-compatibility/2006" xmlns:o="urn:schemas-microsoft-com:office:office" xmlns:r="http://schemas.openxmlformats.org/officeDocument/2006/relationships" xmlns:m="http://schemas.openxmlformats.org/officeDocument/2006/math" xmlns:v="urn:schemas-microsoft-com:vml" xmlns:wp14="http://schemas.microsoft.com/office/word/2010/wordprocessingDrawing" xmlns:wp="http://schemas.openxmlformats.org/drawingml/2006/wordprocessingDrawing" xmlns:w10="urn:schemas-microsoft-com:office:word" xmlns:w="http://schemas.openxmlformats.org/wordprocessingml/2006/main" xmlns:w14="http://schemas.microsoft.com/office/word/2010/wordml" xmlns:w15="http://schemas.microsoft.com/office/word/2012/wordml" xmlns:w16se="http://schemas.microsoft.com/office/word/2015/wordml/symex" xmlns:wpg="http://schemas.microsoft.com/office/word/2010/wordprocessingGroup" xmlns:wpi="http://schemas.microsoft.com/office/word/2010/wordprocessingInk" xmlns:wne="http://schemas.microsoft.com/office/word/2006/wordml" xmlns:wps="http://schemas.microsoft.com/office/word/2010/wordprocessingShape" mc:Ignorable="w14 w15 w16se wp14">
   <w:endnote w:type="separator" w:id="-1">
     <w:p>
       <w:r>
@@ -10124,7 +10208,7 @@
 </file>
 
 <file path=word/footnotes.xml><?xml version="1.0" encoding="utf-8"?>
-<w:footnotes xmlns:wpc="http://schemas.microsoft.com/office/word/2010/wordprocessingCanvas" xmlns:cx="http://schemas.microsoft.com/office/drawing/2014/chartex" xmlns:cx1="http://schemas.microsoft.com/office/drawing/2015/9/8/chartex" xmlns:mc="http://schemas.openxmlformats.org/markup-compatibility/2006" xmlns:o="urn:schemas-microsoft-com:office:office" xmlns:r="http://schemas.openxmlformats.org/officeDocument/2006/relationships" xmlns:m="http://schemas.openxmlformats.org/officeDocument/2006/math" xmlns:v="urn:schemas-microsoft-com:vml" xmlns:wp14="http://schemas.microsoft.com/office/word/2010/wordprocessingDrawing" xmlns:wp="http://schemas.openxmlformats.org/drawingml/2006/wordprocessingDrawing" xmlns:w10="urn:schemas-microsoft-com:office:word" xmlns:w="http://schemas.openxmlformats.org/wordprocessingml/2006/main" xmlns:w14="http://schemas.microsoft.com/office/word/2010/wordml" xmlns:w15="http://schemas.microsoft.com/office/word/2012/wordml" xmlns:w16se="http://schemas.microsoft.com/office/word/2015/wordml/symex" xmlns:wpg="http://schemas.microsoft.com/office/word/2010/wordprocessingGroup" xmlns:wpi="http://schemas.microsoft.com/office/word/2010/wordprocessingInk" xmlns:wne="http://schemas.microsoft.com/office/word/2006/wordml" xmlns:wps="http://schemas.microsoft.com/office/word/2010/wordprocessingShape" mc:Ignorable="w14 w15 w16se wp14">
+<w:footnotes xmlns:wpc="http://schemas.microsoft.com/office/word/2010/wordprocessingCanvas" xmlns:cx="http://schemas.microsoft.com/office/drawing/2014/chartex" xmlns:mc="http://schemas.openxmlformats.org/markup-compatibility/2006" xmlns:o="urn:schemas-microsoft-com:office:office" xmlns:r="http://schemas.openxmlformats.org/officeDocument/2006/relationships" xmlns:m="http://schemas.openxmlformats.org/officeDocument/2006/math" xmlns:v="urn:schemas-microsoft-com:vml" xmlns:wp14="http://schemas.microsoft.com/office/word/2010/wordprocessingDrawing" xmlns:wp="http://schemas.openxmlformats.org/drawingml/2006/wordprocessingDrawing" xmlns:w10="urn:schemas-microsoft-com:office:word" xmlns:w="http://schemas.openxmlformats.org/wordprocessingml/2006/main" xmlns:w14="http://schemas.microsoft.com/office/word/2010/wordml" xmlns:w15="http://schemas.microsoft.com/office/word/2012/wordml" xmlns:w16se="http://schemas.microsoft.com/office/word/2015/wordml/symex" xmlns:wpg="http://schemas.microsoft.com/office/word/2010/wordprocessingGroup" xmlns:wpi="http://schemas.microsoft.com/office/word/2010/wordprocessingInk" xmlns:wne="http://schemas.microsoft.com/office/word/2006/wordml" xmlns:wps="http://schemas.microsoft.com/office/word/2010/wordprocessingShape" mc:Ignorable="w14 w15 w16se wp14">
   <w:footnote w:type="separator" w:id="-1">
     <w:p>
       <w:r>
@@ -10257,14 +10341,14 @@
 </file>
 
 <file path=word/header1.xml><?xml version="1.0" encoding="utf-8"?>
-<w:hdr xmlns:wpc="http://schemas.microsoft.com/office/word/2010/wordprocessingCanvas" xmlns:cx="http://schemas.microsoft.com/office/drawing/2014/chartex" xmlns:cx1="http://schemas.microsoft.com/office/drawing/2015/9/8/chartex" xmlns:mc="http://schemas.openxmlformats.org/markup-compatibility/2006" xmlns:o="urn:schemas-microsoft-com:office:office" xmlns:r="http://schemas.openxmlformats.org/officeDocument/2006/relationships" xmlns:m="http://schemas.openxmlformats.org/officeDocument/2006/math" xmlns:v="urn:schemas-microsoft-com:vml" xmlns:wp14="http://schemas.microsoft.com/office/word/2010/wordprocessingDrawing" xmlns:wp="http://schemas.openxmlformats.org/drawingml/2006/wordprocessingDrawing" xmlns:w10="urn:schemas-microsoft-com:office:word" xmlns:w="http://schemas.openxmlformats.org/wordprocessingml/2006/main" xmlns:w14="http://schemas.microsoft.com/office/word/2010/wordml" xmlns:w15="http://schemas.microsoft.com/office/word/2012/wordml" xmlns:w16se="http://schemas.microsoft.com/office/word/2015/wordml/symex" xmlns:wpg="http://schemas.microsoft.com/office/word/2010/wordprocessingGroup" xmlns:wpi="http://schemas.microsoft.com/office/word/2010/wordprocessingInk" xmlns:wne="http://schemas.microsoft.com/office/word/2006/wordml" xmlns:wps="http://schemas.microsoft.com/office/word/2010/wordprocessingShape" mc:Ignorable="w14 w15 w16se wp14">
+<w:hdr xmlns:wpc="http://schemas.microsoft.com/office/word/2010/wordprocessingCanvas" xmlns:cx="http://schemas.microsoft.com/office/drawing/2014/chartex" xmlns:mc="http://schemas.openxmlformats.org/markup-compatibility/2006" xmlns:o="urn:schemas-microsoft-com:office:office" xmlns:r="http://schemas.openxmlformats.org/officeDocument/2006/relationships" xmlns:m="http://schemas.openxmlformats.org/officeDocument/2006/math" xmlns:v="urn:schemas-microsoft-com:vml" xmlns:wp14="http://schemas.microsoft.com/office/word/2010/wordprocessingDrawing" xmlns:wp="http://schemas.openxmlformats.org/drawingml/2006/wordprocessingDrawing" xmlns:w10="urn:schemas-microsoft-com:office:word" xmlns:w="http://schemas.openxmlformats.org/wordprocessingml/2006/main" xmlns:w14="http://schemas.microsoft.com/office/word/2010/wordml" xmlns:w15="http://schemas.microsoft.com/office/word/2012/wordml" xmlns:w16se="http://schemas.microsoft.com/office/word/2015/wordml/symex" xmlns:wpg="http://schemas.microsoft.com/office/word/2010/wordprocessingGroup" xmlns:wpi="http://schemas.microsoft.com/office/word/2010/wordprocessingInk" xmlns:wne="http://schemas.microsoft.com/office/word/2006/wordml" xmlns:wps="http://schemas.microsoft.com/office/word/2010/wordprocessingShape" mc:Ignorable="w14 w15 w16se wp14">
   <w:p/>
   <w:p/>
 </w:hdr>
 </file>
 
 <file path=word/header2.xml><?xml version="1.0" encoding="utf-8"?>
-<w:hdr xmlns:wpc="http://schemas.microsoft.com/office/word/2010/wordprocessingCanvas" xmlns:cx="http://schemas.microsoft.com/office/drawing/2014/chartex" xmlns:cx1="http://schemas.microsoft.com/office/drawing/2015/9/8/chartex" xmlns:mc="http://schemas.openxmlformats.org/markup-compatibility/2006" xmlns:o="urn:schemas-microsoft-com:office:office" xmlns:r="http://schemas.openxmlformats.org/officeDocument/2006/relationships" xmlns:m="http://schemas.openxmlformats.org/officeDocument/2006/math" xmlns:v="urn:schemas-microsoft-com:vml" xmlns:wp14="http://schemas.microsoft.com/office/word/2010/wordprocessingDrawing" xmlns:wp="http://schemas.openxmlformats.org/drawingml/2006/wordprocessingDrawing" xmlns:w10="urn:schemas-microsoft-com:office:word" xmlns:w="http://schemas.openxmlformats.org/wordprocessingml/2006/main" xmlns:w14="http://schemas.microsoft.com/office/word/2010/wordml" xmlns:w15="http://schemas.microsoft.com/office/word/2012/wordml" xmlns:w16se="http://schemas.microsoft.com/office/word/2015/wordml/symex" xmlns:wpg="http://schemas.microsoft.com/office/word/2010/wordprocessingGroup" xmlns:wpi="http://schemas.microsoft.com/office/word/2010/wordprocessingInk" xmlns:wne="http://schemas.microsoft.com/office/word/2006/wordml" xmlns:wps="http://schemas.microsoft.com/office/word/2010/wordprocessingShape" mc:Ignorable="w14 w15 w16se wp14">
+<w:hdr xmlns:wpc="http://schemas.microsoft.com/office/word/2010/wordprocessingCanvas" xmlns:cx="http://schemas.microsoft.com/office/drawing/2014/chartex" xmlns:mc="http://schemas.openxmlformats.org/markup-compatibility/2006" xmlns:o="urn:schemas-microsoft-com:office:office" xmlns:r="http://schemas.openxmlformats.org/officeDocument/2006/relationships" xmlns:m="http://schemas.openxmlformats.org/officeDocument/2006/math" xmlns:v="urn:schemas-microsoft-com:vml" xmlns:wp14="http://schemas.microsoft.com/office/word/2010/wordprocessingDrawing" xmlns:wp="http://schemas.openxmlformats.org/drawingml/2006/wordprocessingDrawing" xmlns:w10="urn:schemas-microsoft-com:office:word" xmlns:w="http://schemas.openxmlformats.org/wordprocessingml/2006/main" xmlns:w14="http://schemas.microsoft.com/office/word/2010/wordml" xmlns:w15="http://schemas.microsoft.com/office/word/2012/wordml" xmlns:w16se="http://schemas.microsoft.com/office/word/2015/wordml/symex" xmlns:wpg="http://schemas.microsoft.com/office/word/2010/wordprocessingGroup" xmlns:wpi="http://schemas.microsoft.com/office/word/2010/wordprocessingInk" xmlns:wne="http://schemas.microsoft.com/office/word/2006/wordml" xmlns:wps="http://schemas.microsoft.com/office/word/2010/wordprocessingShape" mc:Ignorable="w14 w15 w16se wp14">
   <w:p>
     <w:pPr>
       <w:pStyle w:val="Cabealho"/>
@@ -10278,7 +10362,6 @@
           <w:docPartUnique/>
         </w:docPartObj>
       </w:sdtPr>
-      <w:sdtEndPr/>
       <w:sdtContent>
         <w:r>
           <w:rPr>
@@ -10302,7 +10385,7 @@
           <w:rPr>
             <w:noProof/>
           </w:rPr>
-          <w:t>iii</w:t>
+          <w:t>xii</w:t>
         </w:r>
         <w:r>
           <w:rPr>
@@ -10317,7 +10400,7 @@
 </file>
 
 <file path=word/header3.xml><?xml version="1.0" encoding="utf-8"?>
-<w:hdr xmlns:wpc="http://schemas.microsoft.com/office/word/2010/wordprocessingCanvas" xmlns:cx="http://schemas.microsoft.com/office/drawing/2014/chartex" xmlns:cx1="http://schemas.microsoft.com/office/drawing/2015/9/8/chartex" xmlns:mc="http://schemas.openxmlformats.org/markup-compatibility/2006" xmlns:o="urn:schemas-microsoft-com:office:office" xmlns:r="http://schemas.openxmlformats.org/officeDocument/2006/relationships" xmlns:m="http://schemas.openxmlformats.org/officeDocument/2006/math" xmlns:v="urn:schemas-microsoft-com:vml" xmlns:wp14="http://schemas.microsoft.com/office/word/2010/wordprocessingDrawing" xmlns:wp="http://schemas.openxmlformats.org/drawingml/2006/wordprocessingDrawing" xmlns:w10="urn:schemas-microsoft-com:office:word" xmlns:w="http://schemas.openxmlformats.org/wordprocessingml/2006/main" xmlns:w14="http://schemas.microsoft.com/office/word/2010/wordml" xmlns:w15="http://schemas.microsoft.com/office/word/2012/wordml" xmlns:w16se="http://schemas.microsoft.com/office/word/2015/wordml/symex" xmlns:wpg="http://schemas.microsoft.com/office/word/2010/wordprocessingGroup" xmlns:wpi="http://schemas.microsoft.com/office/word/2010/wordprocessingInk" xmlns:wne="http://schemas.microsoft.com/office/word/2006/wordml" xmlns:wps="http://schemas.microsoft.com/office/word/2010/wordprocessingShape" mc:Ignorable="w14 w15 w16se wp14">
+<w:hdr xmlns:wpc="http://schemas.microsoft.com/office/word/2010/wordprocessingCanvas" xmlns:cx="http://schemas.microsoft.com/office/drawing/2014/chartex" xmlns:mc="http://schemas.openxmlformats.org/markup-compatibility/2006" xmlns:o="urn:schemas-microsoft-com:office:office" xmlns:r="http://schemas.openxmlformats.org/officeDocument/2006/relationships" xmlns:m="http://schemas.openxmlformats.org/officeDocument/2006/math" xmlns:v="urn:schemas-microsoft-com:vml" xmlns:wp14="http://schemas.microsoft.com/office/word/2010/wordprocessingDrawing" xmlns:wp="http://schemas.openxmlformats.org/drawingml/2006/wordprocessingDrawing" xmlns:w10="urn:schemas-microsoft-com:office:word" xmlns:w="http://schemas.openxmlformats.org/wordprocessingml/2006/main" xmlns:w14="http://schemas.microsoft.com/office/word/2010/wordml" xmlns:w15="http://schemas.microsoft.com/office/word/2012/wordml" xmlns:w16se="http://schemas.microsoft.com/office/word/2015/wordml/symex" xmlns:wpg="http://schemas.microsoft.com/office/word/2010/wordprocessingGroup" xmlns:wpi="http://schemas.microsoft.com/office/word/2010/wordprocessingInk" xmlns:wne="http://schemas.microsoft.com/office/word/2006/wordml" xmlns:wps="http://schemas.microsoft.com/office/word/2010/wordprocessingShape" mc:Ignorable="w14 w15 w16se wp14">
   <w:p>
     <w:pPr>
       <w:pStyle w:val="Cabealho"/>
@@ -10327,7 +10410,7 @@
 </file>
 
 <file path=word/header4.xml><?xml version="1.0" encoding="utf-8"?>
-<w:hdr xmlns:wpc="http://schemas.microsoft.com/office/word/2010/wordprocessingCanvas" xmlns:cx="http://schemas.microsoft.com/office/drawing/2014/chartex" xmlns:cx1="http://schemas.microsoft.com/office/drawing/2015/9/8/chartex" xmlns:mc="http://schemas.openxmlformats.org/markup-compatibility/2006" xmlns:o="urn:schemas-microsoft-com:office:office" xmlns:r="http://schemas.openxmlformats.org/officeDocument/2006/relationships" xmlns:m="http://schemas.openxmlformats.org/officeDocument/2006/math" xmlns:v="urn:schemas-microsoft-com:vml" xmlns:wp14="http://schemas.microsoft.com/office/word/2010/wordprocessingDrawing" xmlns:wp="http://schemas.openxmlformats.org/drawingml/2006/wordprocessingDrawing" xmlns:w10="urn:schemas-microsoft-com:office:word" xmlns:w="http://schemas.openxmlformats.org/wordprocessingml/2006/main" xmlns:w14="http://schemas.microsoft.com/office/word/2010/wordml" xmlns:w15="http://schemas.microsoft.com/office/word/2012/wordml" xmlns:w16se="http://schemas.microsoft.com/office/word/2015/wordml/symex" xmlns:wpg="http://schemas.microsoft.com/office/word/2010/wordprocessingGroup" xmlns:wpi="http://schemas.microsoft.com/office/word/2010/wordprocessingInk" xmlns:wne="http://schemas.microsoft.com/office/word/2006/wordml" xmlns:wps="http://schemas.microsoft.com/office/word/2010/wordprocessingShape" mc:Ignorable="w14 w15 w16se wp14">
+<w:hdr xmlns:wpc="http://schemas.microsoft.com/office/word/2010/wordprocessingCanvas" xmlns:cx="http://schemas.microsoft.com/office/drawing/2014/chartex" xmlns:mc="http://schemas.openxmlformats.org/markup-compatibility/2006" xmlns:o="urn:schemas-microsoft-com:office:office" xmlns:r="http://schemas.openxmlformats.org/officeDocument/2006/relationships" xmlns:m="http://schemas.openxmlformats.org/officeDocument/2006/math" xmlns:v="urn:schemas-microsoft-com:vml" xmlns:wp14="http://schemas.microsoft.com/office/word/2010/wordprocessingDrawing" xmlns:wp="http://schemas.openxmlformats.org/drawingml/2006/wordprocessingDrawing" xmlns:w10="urn:schemas-microsoft-com:office:word" xmlns:w="http://schemas.openxmlformats.org/wordprocessingml/2006/main" xmlns:w14="http://schemas.microsoft.com/office/word/2010/wordml" xmlns:w15="http://schemas.microsoft.com/office/word/2012/wordml" xmlns:w16se="http://schemas.microsoft.com/office/word/2015/wordml/symex" xmlns:wpg="http://schemas.microsoft.com/office/word/2010/wordprocessingGroup" xmlns:wpi="http://schemas.microsoft.com/office/word/2010/wordprocessingInk" xmlns:wne="http://schemas.microsoft.com/office/word/2006/wordml" xmlns:wps="http://schemas.microsoft.com/office/word/2010/wordprocessingShape" mc:Ignorable="w14 w15 w16se wp14">
   <w:p>
     <w:pPr>
       <w:pStyle w:val="Cabealho"/>
@@ -10337,7 +10420,7 @@
 </file>
 
 <file path=word/header5.xml><?xml version="1.0" encoding="utf-8"?>
-<w:hdr xmlns:wpc="http://schemas.microsoft.com/office/word/2010/wordprocessingCanvas" xmlns:cx="http://schemas.microsoft.com/office/drawing/2014/chartex" xmlns:cx1="http://schemas.microsoft.com/office/drawing/2015/9/8/chartex" xmlns:mc="http://schemas.openxmlformats.org/markup-compatibility/2006" xmlns:o="urn:schemas-microsoft-com:office:office" xmlns:r="http://schemas.openxmlformats.org/officeDocument/2006/relationships" xmlns:m="http://schemas.openxmlformats.org/officeDocument/2006/math" xmlns:v="urn:schemas-microsoft-com:vml" xmlns:wp14="http://schemas.microsoft.com/office/word/2010/wordprocessingDrawing" xmlns:wp="http://schemas.openxmlformats.org/drawingml/2006/wordprocessingDrawing" xmlns:w10="urn:schemas-microsoft-com:office:word" xmlns:w="http://schemas.openxmlformats.org/wordprocessingml/2006/main" xmlns:w14="http://schemas.microsoft.com/office/word/2010/wordml" xmlns:w15="http://schemas.microsoft.com/office/word/2012/wordml" xmlns:w16se="http://schemas.microsoft.com/office/word/2015/wordml/symex" xmlns:wpg="http://schemas.microsoft.com/office/word/2010/wordprocessingGroup" xmlns:wpi="http://schemas.microsoft.com/office/word/2010/wordprocessingInk" xmlns:wne="http://schemas.microsoft.com/office/word/2006/wordml" xmlns:wps="http://schemas.microsoft.com/office/word/2010/wordprocessingShape" mc:Ignorable="w14 w15 w16se wp14">
+<w:hdr xmlns:wpc="http://schemas.microsoft.com/office/word/2010/wordprocessingCanvas" xmlns:cx="http://schemas.microsoft.com/office/drawing/2014/chartex" xmlns:mc="http://schemas.openxmlformats.org/markup-compatibility/2006" xmlns:o="urn:schemas-microsoft-com:office:office" xmlns:r="http://schemas.openxmlformats.org/officeDocument/2006/relationships" xmlns:m="http://schemas.openxmlformats.org/officeDocument/2006/math" xmlns:v="urn:schemas-microsoft-com:vml" xmlns:wp14="http://schemas.microsoft.com/office/word/2010/wordprocessingDrawing" xmlns:wp="http://schemas.openxmlformats.org/drawingml/2006/wordprocessingDrawing" xmlns:w10="urn:schemas-microsoft-com:office:word" xmlns:w="http://schemas.openxmlformats.org/wordprocessingml/2006/main" xmlns:w14="http://schemas.microsoft.com/office/word/2010/wordml" xmlns:w15="http://schemas.microsoft.com/office/word/2012/wordml" xmlns:w16se="http://schemas.microsoft.com/office/word/2015/wordml/symex" xmlns:wpg="http://schemas.microsoft.com/office/word/2010/wordprocessingGroup" xmlns:wpi="http://schemas.microsoft.com/office/word/2010/wordprocessingInk" xmlns:wne="http://schemas.microsoft.com/office/word/2006/wordml" xmlns:wps="http://schemas.microsoft.com/office/word/2010/wordprocessingShape" mc:Ignorable="w14 w15 w16se wp14">
   <w:p>
     <w:pPr>
       <w:pStyle w:val="Cabealho"/>
@@ -10347,7 +10430,7 @@
 </file>
 
 <file path=word/header6.xml><?xml version="1.0" encoding="utf-8"?>
-<w:hdr xmlns:wpc="http://schemas.microsoft.com/office/word/2010/wordprocessingCanvas" xmlns:cx="http://schemas.microsoft.com/office/drawing/2014/chartex" xmlns:cx1="http://schemas.microsoft.com/office/drawing/2015/9/8/chartex" xmlns:mc="http://schemas.openxmlformats.org/markup-compatibility/2006" xmlns:o="urn:schemas-microsoft-com:office:office" xmlns:r="http://schemas.openxmlformats.org/officeDocument/2006/relationships" xmlns:m="http://schemas.openxmlformats.org/officeDocument/2006/math" xmlns:v="urn:schemas-microsoft-com:vml" xmlns:wp14="http://schemas.microsoft.com/office/word/2010/wordprocessingDrawing" xmlns:wp="http://schemas.openxmlformats.org/drawingml/2006/wordprocessingDrawing" xmlns:w10="urn:schemas-microsoft-com:office:word" xmlns:w="http://schemas.openxmlformats.org/wordprocessingml/2006/main" xmlns:w14="http://schemas.microsoft.com/office/word/2010/wordml" xmlns:w15="http://schemas.microsoft.com/office/word/2012/wordml" xmlns:w16se="http://schemas.microsoft.com/office/word/2015/wordml/symex" xmlns:wpg="http://schemas.microsoft.com/office/word/2010/wordprocessingGroup" xmlns:wpi="http://schemas.microsoft.com/office/word/2010/wordprocessingInk" xmlns:wne="http://schemas.microsoft.com/office/word/2006/wordml" xmlns:wps="http://schemas.microsoft.com/office/word/2010/wordprocessingShape" mc:Ignorable="w14 w15 w16se wp14">
+<w:hdr xmlns:wpc="http://schemas.microsoft.com/office/word/2010/wordprocessingCanvas" xmlns:cx="http://schemas.microsoft.com/office/drawing/2014/chartex" xmlns:mc="http://schemas.openxmlformats.org/markup-compatibility/2006" xmlns:o="urn:schemas-microsoft-com:office:office" xmlns:r="http://schemas.openxmlformats.org/officeDocument/2006/relationships" xmlns:m="http://schemas.openxmlformats.org/officeDocument/2006/math" xmlns:v="urn:schemas-microsoft-com:vml" xmlns:wp14="http://schemas.microsoft.com/office/word/2010/wordprocessingDrawing" xmlns:wp="http://schemas.openxmlformats.org/drawingml/2006/wordprocessingDrawing" xmlns:w10="urn:schemas-microsoft-com:office:word" xmlns:w="http://schemas.openxmlformats.org/wordprocessingml/2006/main" xmlns:w14="http://schemas.microsoft.com/office/word/2010/wordml" xmlns:w15="http://schemas.microsoft.com/office/word/2012/wordml" xmlns:w16se="http://schemas.microsoft.com/office/word/2015/wordml/symex" xmlns:wpg="http://schemas.microsoft.com/office/word/2010/wordprocessingGroup" xmlns:wpi="http://schemas.microsoft.com/office/word/2010/wordprocessingInk" xmlns:wne="http://schemas.microsoft.com/office/word/2006/wordml" xmlns:wps="http://schemas.microsoft.com/office/word/2010/wordprocessingShape" mc:Ignorable="w14 w15 w16se wp14">
   <w:p>
     <w:pPr>
       <w:pStyle w:val="Cabealho"/>
@@ -10357,7 +10440,7 @@
 </file>
 
 <file path=word/header7.xml><?xml version="1.0" encoding="utf-8"?>
-<w:hdr xmlns:wpc="http://schemas.microsoft.com/office/word/2010/wordprocessingCanvas" xmlns:cx="http://schemas.microsoft.com/office/drawing/2014/chartex" xmlns:cx1="http://schemas.microsoft.com/office/drawing/2015/9/8/chartex" xmlns:mc="http://schemas.openxmlformats.org/markup-compatibility/2006" xmlns:o="urn:schemas-microsoft-com:office:office" xmlns:r="http://schemas.openxmlformats.org/officeDocument/2006/relationships" xmlns:m="http://schemas.openxmlformats.org/officeDocument/2006/math" xmlns:v="urn:schemas-microsoft-com:vml" xmlns:wp14="http://schemas.microsoft.com/office/word/2010/wordprocessingDrawing" xmlns:wp="http://schemas.openxmlformats.org/drawingml/2006/wordprocessingDrawing" xmlns:w10="urn:schemas-microsoft-com:office:word" xmlns:w="http://schemas.openxmlformats.org/wordprocessingml/2006/main" xmlns:w14="http://schemas.microsoft.com/office/word/2010/wordml" xmlns:w15="http://schemas.microsoft.com/office/word/2012/wordml" xmlns:w16se="http://schemas.microsoft.com/office/word/2015/wordml/symex" xmlns:wpg="http://schemas.microsoft.com/office/word/2010/wordprocessingGroup" xmlns:wpi="http://schemas.microsoft.com/office/word/2010/wordprocessingInk" xmlns:wne="http://schemas.microsoft.com/office/word/2006/wordml" xmlns:wps="http://schemas.microsoft.com/office/word/2010/wordprocessingShape" mc:Ignorable="w14 w15 w16se wp14">
+<w:hdr xmlns:wpc="http://schemas.microsoft.com/office/word/2010/wordprocessingCanvas" xmlns:cx="http://schemas.microsoft.com/office/drawing/2014/chartex" xmlns:mc="http://schemas.openxmlformats.org/markup-compatibility/2006" xmlns:o="urn:schemas-microsoft-com:office:office" xmlns:r="http://schemas.openxmlformats.org/officeDocument/2006/relationships" xmlns:m="http://schemas.openxmlformats.org/officeDocument/2006/math" xmlns:v="urn:schemas-microsoft-com:vml" xmlns:wp14="http://schemas.microsoft.com/office/word/2010/wordprocessingDrawing" xmlns:wp="http://schemas.openxmlformats.org/drawingml/2006/wordprocessingDrawing" xmlns:w10="urn:schemas-microsoft-com:office:word" xmlns:w="http://schemas.openxmlformats.org/wordprocessingml/2006/main" xmlns:w14="http://schemas.microsoft.com/office/word/2010/wordml" xmlns:w15="http://schemas.microsoft.com/office/word/2012/wordml" xmlns:w16se="http://schemas.microsoft.com/office/word/2015/wordml/symex" xmlns:wpg="http://schemas.microsoft.com/office/word/2010/wordprocessingGroup" xmlns:wpi="http://schemas.microsoft.com/office/word/2010/wordprocessingInk" xmlns:wne="http://schemas.microsoft.com/office/word/2006/wordml" xmlns:wps="http://schemas.microsoft.com/office/word/2010/wordprocessingShape" mc:Ignorable="w14 w15 w16se wp14">
   <w:sdt>
     <w:sdtPr>
       <w:id w:val="938795595"/>
@@ -10366,7 +10449,6 @@
         <w:docPartUnique/>
       </w:docPartObj>
     </w:sdtPr>
-    <w:sdtEndPr/>
     <w:sdtContent>
       <w:p>
         <w:pPr>
@@ -10394,7 +10476,7 @@
           <w:rPr>
             <w:noProof/>
           </w:rPr>
-          <w:t>20</w:t>
+          <w:t>24</w:t>
         </w:r>
         <w:r>
           <w:rPr>
@@ -10409,7 +10491,7 @@
 </file>
 
 <file path=word/header8.xml><?xml version="1.0" encoding="utf-8"?>
-<w:hdr xmlns:wpc="http://schemas.microsoft.com/office/word/2010/wordprocessingCanvas" xmlns:cx="http://schemas.microsoft.com/office/drawing/2014/chartex" xmlns:cx1="http://schemas.microsoft.com/office/drawing/2015/9/8/chartex" xmlns:mc="http://schemas.openxmlformats.org/markup-compatibility/2006" xmlns:o="urn:schemas-microsoft-com:office:office" xmlns:r="http://schemas.openxmlformats.org/officeDocument/2006/relationships" xmlns:m="http://schemas.openxmlformats.org/officeDocument/2006/math" xmlns:v="urn:schemas-microsoft-com:vml" xmlns:wp14="http://schemas.microsoft.com/office/word/2010/wordprocessingDrawing" xmlns:wp="http://schemas.openxmlformats.org/drawingml/2006/wordprocessingDrawing" xmlns:w10="urn:schemas-microsoft-com:office:word" xmlns:w="http://schemas.openxmlformats.org/wordprocessingml/2006/main" xmlns:w14="http://schemas.microsoft.com/office/word/2010/wordml" xmlns:w15="http://schemas.microsoft.com/office/word/2012/wordml" xmlns:w16se="http://schemas.microsoft.com/office/word/2015/wordml/symex" xmlns:wpg="http://schemas.microsoft.com/office/word/2010/wordprocessingGroup" xmlns:wpi="http://schemas.microsoft.com/office/word/2010/wordprocessingInk" xmlns:wne="http://schemas.microsoft.com/office/word/2006/wordml" xmlns:wps="http://schemas.microsoft.com/office/word/2010/wordprocessingShape" mc:Ignorable="w14 w15 w16se wp14">
+<w:hdr xmlns:wpc="http://schemas.microsoft.com/office/word/2010/wordprocessingCanvas" xmlns:cx="http://schemas.microsoft.com/office/drawing/2014/chartex" xmlns:mc="http://schemas.openxmlformats.org/markup-compatibility/2006" xmlns:o="urn:schemas-microsoft-com:office:office" xmlns:r="http://schemas.openxmlformats.org/officeDocument/2006/relationships" xmlns:m="http://schemas.openxmlformats.org/officeDocument/2006/math" xmlns:v="urn:schemas-microsoft-com:vml" xmlns:wp14="http://schemas.microsoft.com/office/word/2010/wordprocessingDrawing" xmlns:wp="http://schemas.openxmlformats.org/drawingml/2006/wordprocessingDrawing" xmlns:w10="urn:schemas-microsoft-com:office:word" xmlns:w="http://schemas.openxmlformats.org/wordprocessingml/2006/main" xmlns:w14="http://schemas.microsoft.com/office/word/2010/wordml" xmlns:w15="http://schemas.microsoft.com/office/word/2012/wordml" xmlns:w16se="http://schemas.microsoft.com/office/word/2015/wordml/symex" xmlns:wpg="http://schemas.microsoft.com/office/word/2010/wordprocessingGroup" xmlns:wpi="http://schemas.microsoft.com/office/word/2010/wordprocessingInk" xmlns:wne="http://schemas.microsoft.com/office/word/2006/wordml" xmlns:wps="http://schemas.microsoft.com/office/word/2010/wordprocessingShape" mc:Ignorable="w14 w15 w16se wp14">
   <w:p>
     <w:pPr>
       <w:pStyle w:val="Cabealho"/>
@@ -10419,7 +10501,7 @@
 </file>
 
 <file path=word/numbering.xml><?xml version="1.0" encoding="utf-8"?>
-<w:numbering xmlns:wpc="http://schemas.microsoft.com/office/word/2010/wordprocessingCanvas" xmlns:cx="http://schemas.microsoft.com/office/drawing/2014/chartex" xmlns:cx1="http://schemas.microsoft.com/office/drawing/2015/9/8/chartex" xmlns:mc="http://schemas.openxmlformats.org/markup-compatibility/2006" xmlns:o="urn:schemas-microsoft-com:office:office" xmlns:r="http://schemas.openxmlformats.org/officeDocument/2006/relationships" xmlns:m="http://schemas.openxmlformats.org/officeDocument/2006/math" xmlns:v="urn:schemas-microsoft-com:vml" xmlns:wp14="http://schemas.microsoft.com/office/word/2010/wordprocessingDrawing" xmlns:wp="http://schemas.openxmlformats.org/drawingml/2006/wordprocessingDrawing" xmlns:w10="urn:schemas-microsoft-com:office:word" xmlns:w="http://schemas.openxmlformats.org/wordprocessingml/2006/main" xmlns:w14="http://schemas.microsoft.com/office/word/2010/wordml" xmlns:w15="http://schemas.microsoft.com/office/word/2012/wordml" xmlns:w16se="http://schemas.microsoft.com/office/word/2015/wordml/symex" xmlns:wpg="http://schemas.microsoft.com/office/word/2010/wordprocessingGroup" xmlns:wpi="http://schemas.microsoft.com/office/word/2010/wordprocessingInk" xmlns:wne="http://schemas.microsoft.com/office/word/2006/wordml" xmlns:wps="http://schemas.microsoft.com/office/word/2010/wordprocessingShape" mc:Ignorable="w14 w15 w16se wp14">
+<w:numbering xmlns:wpc="http://schemas.microsoft.com/office/word/2010/wordprocessingCanvas" xmlns:cx="http://schemas.microsoft.com/office/drawing/2014/chartex" xmlns:mc="http://schemas.openxmlformats.org/markup-compatibility/2006" xmlns:o="urn:schemas-microsoft-com:office:office" xmlns:r="http://schemas.openxmlformats.org/officeDocument/2006/relationships" xmlns:m="http://schemas.openxmlformats.org/officeDocument/2006/math" xmlns:v="urn:schemas-microsoft-com:vml" xmlns:wp14="http://schemas.microsoft.com/office/word/2010/wordprocessingDrawing" xmlns:wp="http://schemas.openxmlformats.org/drawingml/2006/wordprocessingDrawing" xmlns:w10="urn:schemas-microsoft-com:office:word" xmlns:w="http://schemas.openxmlformats.org/wordprocessingml/2006/main" xmlns:w14="http://schemas.microsoft.com/office/word/2010/wordml" xmlns:w15="http://schemas.microsoft.com/office/word/2012/wordml" xmlns:w16se="http://schemas.microsoft.com/office/word/2015/wordml/symex" xmlns:wpg="http://schemas.microsoft.com/office/word/2010/wordprocessingGroup" xmlns:wpi="http://schemas.microsoft.com/office/word/2010/wordprocessingInk" xmlns:wne="http://schemas.microsoft.com/office/word/2006/wordml" xmlns:wps="http://schemas.microsoft.com/office/word/2010/wordprocessingShape" mc:Ignorable="w14 w15 w16se wp14">
   <w:abstractNum w:abstractNumId="0" w15:restartNumberingAfterBreak="0">
     <w:nsid w:val="FFFFFF88"/>
     <w:multiLevelType w:val="singleLevel"/>
@@ -13588,7 +13670,7 @@
 </file>
 
 <file path=customXml/itemProps1.xml><?xml version="1.0" encoding="utf-8"?>
-<ds:datastoreItem xmlns:ds="http://schemas.openxmlformats.org/officeDocument/2006/customXml" ds:itemID="{78B9BE8A-DD93-4298-A1D2-84BF33C62BC2}">
+<ds:datastoreItem xmlns:ds="http://schemas.openxmlformats.org/officeDocument/2006/customXml" ds:itemID="{61F70185-7308-482E-9E34-B85BBE46D79F}">
   <ds:schemaRefs>
     <ds:schemaRef ds:uri="http://schemas.openxmlformats.org/officeDocument/2006/bibliography"/>
   </ds:schemaRefs>

</xml_diff>